<commit_message>
Update Script + MCD MLD
</commit_message>
<xml_diff>
--- a/2. UML/Modèle conceptuel_V4.docx
+++ b/2. UML/Modèle conceptuel_V4.docx
@@ -66,18 +66,18 @@
           <w:noProof/>
         </w:rPr>
         <w:drawing>
-          <wp:anchor distT="0" distB="0" distL="114300" distR="114300" simplePos="0" relativeHeight="251658240" behindDoc="0" locked="0" layoutInCell="1" allowOverlap="1" wp14:anchorId="5F27F1D5" wp14:editId="0A87273A">
+          <wp:anchor distT="0" distB="0" distL="114300" distR="114300" simplePos="0" relativeHeight="251658240" behindDoc="0" locked="0" layoutInCell="1" allowOverlap="1" wp14:anchorId="6E1F5159" wp14:editId="1E412610">
             <wp:simplePos x="0" y="0"/>
             <wp:positionH relativeFrom="margin">
-              <wp:posOffset>-784860</wp:posOffset>
+              <wp:posOffset>-777240</wp:posOffset>
             </wp:positionH>
             <wp:positionV relativeFrom="paragraph">
-              <wp:posOffset>427355</wp:posOffset>
+              <wp:posOffset>274955</wp:posOffset>
             </wp:positionV>
-            <wp:extent cx="7332980" cy="4754880"/>
-            <wp:effectExtent l="0" t="0" r="1270" b="7620"/>
+            <wp:extent cx="7360920" cy="4157345"/>
+            <wp:effectExtent l="0" t="0" r="0" b="0"/>
             <wp:wrapSquare wrapText="bothSides"/>
-            <wp:docPr id="2" name="Image 2"/>
+            <wp:docPr id="1" name="Image 1"/>
             <wp:cNvGraphicFramePr>
               <a:graphicFrameLocks xmlns:a="http://schemas.openxmlformats.org/drawingml/2006/main" noChangeAspect="1"/>
             </wp:cNvGraphicFramePr>
@@ -91,7 +91,7 @@
                     </pic:cNvPicPr>
                   </pic:nvPicPr>
                   <pic:blipFill>
-                    <a:blip r:embed="rId7" cstate="print">
+                    <a:blip r:embed="rId7">
                       <a:extLst>
                         <a:ext uri="{28A0092B-C50C-407E-A947-70E740481C1C}">
                           <a14:useLocalDpi xmlns:a14="http://schemas.microsoft.com/office/drawing/2010/main" val="0"/>
@@ -106,7 +106,7 @@
                   <pic:spPr bwMode="auto">
                     <a:xfrm>
                       <a:off x="0" y="0"/>
-                      <a:ext cx="7332980" cy="4754880"/>
+                      <a:ext cx="7360920" cy="4157345"/>
                     </a:xfrm>
                     <a:prstGeom prst="rect">
                       <a:avLst/>
@@ -183,7 +183,13 @@
         </w:numPr>
       </w:pPr>
       <w:r>
-        <w:t>Un club et ses équipes doivent pratiquer le même sport que les ligues dans lesquelles elles jouent.</w:t>
+        <w:t>Un club et ses équipes doivent pratiquer le même sport que les ligues</w:t>
+      </w:r>
+      <w:r>
+        <w:t xml:space="preserve"> / fédérations</w:t>
+      </w:r>
+      <w:r>
+        <w:t xml:space="preserve"> dans lesquelles elles jouent.</w:t>
       </w:r>
     </w:p>
     <w:p>
@@ -223,17 +229,9 @@
         <w:rPr>
           <w:i/>
         </w:rPr>
-        <w:t>User.</w:t>
-      </w:r>
-      <w:proofErr w:type="gramStart"/>
-      <w:r>
-        <w:rPr>
-          <w:i/>
-        </w:rPr>
-        <w:t>email</w:t>
+        <w:t>User.email</w:t>
       </w:r>
       <w:proofErr w:type="spellEnd"/>
-      <w:proofErr w:type="gramEnd"/>
       <w:r>
         <w:t xml:space="preserve"> et </w:t>
       </w:r>

</xml_diff>